<commit_message>
Add Huarongdao demo 1.0 && some reports && hws
</commit_message>
<xml_diff>
--- a/Report/Week 8/Team19_Project2_Week8.docx
+++ b/Report/Week 8/Team19_Project2_Week8.docx
@@ -28,7 +28,7 @@
         <w:t xml:space="preserve">Week </w:t>
       </w:r>
       <w:r>
-        <w:t>7</w:t>
+        <w:t>8</w:t>
       </w:r>
       <w:r>
         <w:t xml:space="preserve"> Report</w:t>
@@ -39,23 +39,7 @@
         <w:t>Participants:</w:t>
       </w:r>
       <w:r>
-        <w:t xml:space="preserve"> Cong </w:t>
-      </w:r>
-      <w:proofErr w:type="spellStart"/>
-      <w:r>
-        <w:t>Xinzhou</w:t>
-      </w:r>
-      <w:proofErr w:type="spellEnd"/>
-      <w:r>
-        <w:t xml:space="preserve">/Hong </w:t>
-      </w:r>
-      <w:proofErr w:type="spellStart"/>
-      <w:r>
-        <w:t>Ruyue</w:t>
-      </w:r>
-      <w:proofErr w:type="spellEnd"/>
-      <w:r>
-        <w:t>/Xie Yuchen</w:t>
+        <w:t xml:space="preserve"> Cong Xinzhou/Hong Ruyue/Xie Yuchen</w:t>
       </w:r>
     </w:p>
     <w:p>
@@ -74,13 +58,8 @@
         <w:t xml:space="preserve">Project Leader: </w:t>
       </w:r>
       <w:r>
-        <w:t xml:space="preserve">Hong </w:t>
-      </w:r>
-      <w:proofErr w:type="spellStart"/>
-      <w:r>
-        <w:t>Ruyue</w:t>
-      </w:r>
-      <w:proofErr w:type="spellEnd"/>
+        <w:t>Hong Ruyue</w:t>
+      </w:r>
     </w:p>
     <w:p>
       <w:pPr>
@@ -133,13 +112,8 @@
         <w:t xml:space="preserve"> </w:t>
       </w:r>
       <w:r>
-        <w:t xml:space="preserve">Hong </w:t>
-      </w:r>
-      <w:proofErr w:type="spellStart"/>
-      <w:r>
-        <w:t>Ruyue</w:t>
-      </w:r>
-      <w:proofErr w:type="spellEnd"/>
+        <w:t>Hong Ruyue</w:t>
+      </w:r>
       <w:r>
         <w:t>:</w:t>
       </w:r>
@@ -147,15 +121,7 @@
         <w:t xml:space="preserve"> </w:t>
       </w:r>
       <w:r>
-        <w:t xml:space="preserve">Finish Domain Analysis and System </w:t>
-      </w:r>
-      <w:proofErr w:type="spellStart"/>
-      <w:r>
-        <w:t>Architechture</w:t>
-      </w:r>
-      <w:proofErr w:type="spellEnd"/>
-      <w:r>
-        <w:t>.</w:t>
+        <w:t>Finish Domain Analysis and System Architechture.</w:t>
       </w:r>
     </w:p>
     <w:p>
@@ -198,13 +164,8 @@
         <w:t>(V)</w:t>
       </w:r>
       <w:r>
-        <w:t xml:space="preserve">Cong </w:t>
-      </w:r>
-      <w:proofErr w:type="spellStart"/>
-      <w:r>
-        <w:t>Xinzhou</w:t>
-      </w:r>
-      <w:proofErr w:type="spellEnd"/>
+        <w:t>Cong Xinzhou</w:t>
+      </w:r>
       <w:r>
         <w:t>:</w:t>
       </w:r>

</xml_diff>